<commit_message>
añado al doc cosas
</commit_message>
<xml_diff>
--- a/AE-3  Pruebas de software con JUnit.docx
+++ b/AE-3  Pruebas de software con JUnit.docx
@@ -1065,6 +1065,47 @@
         <w:jc w:val="left"/>
         <w:rPr>
           <w:rFonts w:ascii="Calibri" w:hAnsi="Calibri" w:cs="Calibri" w:eastAsia="Calibri"/>
+          <w:color w:val="auto"/>
+          <w:spacing w:val="0"/>
+          <w:position w:val="0"/>
+          <w:sz w:val="22"/>
+          <w:shd w:fill="auto" w:val="clear"/>
+        </w:rPr>
+      </w:pPr>
+      <w:r>
+        <w:rPr>
+          <w:rFonts w:ascii="Calibri" w:hAnsi="Calibri" w:cs="Calibri" w:eastAsia="Calibri"/>
+          <w:color w:val="auto"/>
+          <w:spacing w:val="0"/>
+          <w:position w:val="0"/>
+          <w:sz w:val="22"/>
+          <w:shd w:fill="auto" w:val="clear"/>
+        </w:rPr>
+        <w:t xml:space="preserve">*Al trabajar Carlos y yo de manera simultanea nos hemos dado cuenta antes de subir mi parte a github que el también había creado la carpeta para trabajar los test y habia movido las clases a un nuevo paquete que no era el de por defecto y por tanto el proyecto me salía con conflictos. Nos hemos puesto de acuerdo y he borrado y trabajado a partir de sus modificaciones. Una vez solucionado lo he subido al repositorio local. </w:t>
+      </w:r>
+    </w:p>
+    <w:p>
+      <w:pPr>
+        <w:spacing w:before="0" w:after="160" w:line="259"/>
+        <w:ind w:right="0" w:left="0" w:firstLine="0"/>
+        <w:jc w:val="left"/>
+        <w:rPr>
+          <w:rFonts w:ascii="Calibri" w:hAnsi="Calibri" w:cs="Calibri" w:eastAsia="Calibri"/>
+          <w:color w:val="auto"/>
+          <w:spacing w:val="0"/>
+          <w:position w:val="0"/>
+          <w:sz w:val="22"/>
+          <w:shd w:fill="auto" w:val="clear"/>
+        </w:rPr>
+      </w:pPr>
+    </w:p>
+    <w:p>
+      <w:pPr>
+        <w:spacing w:before="0" w:after="160" w:line="259"/>
+        <w:ind w:right="0" w:left="0" w:firstLine="0"/>
+        <w:jc w:val="left"/>
+        <w:rPr>
+          <w:rFonts w:ascii="Calibri" w:hAnsi="Calibri" w:cs="Calibri" w:eastAsia="Calibri"/>
           <w:b/>
           <w:color w:val="auto"/>
           <w:spacing w:val="0"/>
@@ -1456,7 +1497,18 @@
           <w:sz w:val="22"/>
           <w:shd w:fill="auto" w:val="clear"/>
         </w:rPr>
-        <w:t xml:space="preserve">1, le hago otra prueba que consiste en preguntar a través de una sentencia if  si el resultado de multiplicar el número introducido por el ResultadoObtenido da igual a la unidad.</w:t>
+        <w:t xml:space="preserve">1, le hago otra prueba que consiste en preguntar a trav</w:t>
+      </w:r>
+      <w:r>
+        <w:rPr>
+          <w:rFonts w:ascii="Calibri" w:hAnsi="Calibri" w:cs="Calibri" w:eastAsia="Calibri"/>
+          <w:color w:val="auto"/>
+          <w:spacing w:val="0"/>
+          <w:position w:val="0"/>
+          <w:sz w:val="22"/>
+          <w:shd w:fill="auto" w:val="clear"/>
+        </w:rPr>
+        <w:t xml:space="preserve">és de una sentencia if  si el resultado de multiplicar el número introducido por el ResultadoObtenido da igual a la unidad.</w:t>
       </w:r>
     </w:p>
     <w:p>

</xml_diff>